<commit_message>
UPDATE #11.4.0: Replaced template with info
</commit_message>
<xml_diff>
--- a/11 - Spike - Game Graphs from Data/Spike_11.docx
+++ b/11 - Spike - Game Graphs from Data/Spike_11.docx
@@ -213,6 +213,21 @@
         <w:t>implement graphs</w:t>
       </w:r>
       <w:r>
+        <w:t xml:space="preserve"> from data. The application being used for this spike will be mapping out locations </w:t>
+      </w:r>
+      <w:r>
+        <w:t>for</w:t>
+      </w:r>
+      <w:r>
+        <w:t xml:space="preserve"> a text</w:t>
+      </w:r>
+      <w:r>
+        <w:t>-</w:t>
+      </w:r>
+      <w:r>
+        <w:t>based adventure game</w:t>
+      </w:r>
+      <w:r>
         <w:t>.</w:t>
       </w:r>
     </w:p>
@@ -281,81 +296,83 @@
     <w:p>
       <w:pPr>
         <w:pStyle w:val="Heading2"/>
-        <w:numPr>
-          <w:ilvl w:val="0"/>
-          <w:numId w:val="4"/>
-        </w:numPr>
-        <w:jc w:val="both"/>
-        <w:rPr>
-          <w:u w:val="single"/>
-        </w:rPr>
-      </w:pPr>
-      <w:r>
-        <w:rPr>
-          <w:u w:val="single"/>
-        </w:rPr>
-        <w:t>Texture handling</w:t>
-      </w:r>
-    </w:p>
-    <w:p>
-      <w:pPr>
-        <w:pStyle w:val="Heading2"/>
-        <w:jc w:val="both"/>
-      </w:pPr>
-      <w:r>
-        <w:t>Step 1: Load files</w:t>
-      </w:r>
-    </w:p>
-    <w:p>
-      <w:pPr>
-        <w:jc w:val="both"/>
-      </w:pPr>
-      <w:r>
-        <w:t>To load an image into the game, you need to perform 2 smaller steps</w:t>
-      </w:r>
-    </w:p>
-    <w:p>
-      <w:pPr>
-        <w:pStyle w:val="ListParagraph"/>
-        <w:numPr>
-          <w:ilvl w:val="0"/>
-          <w:numId w:val="3"/>
-        </w:numPr>
-        <w:jc w:val="both"/>
-      </w:pPr>
-      <w:r>
-        <w:t>Load the image into a surface</w:t>
-      </w:r>
-    </w:p>
-    <w:p>
-      <w:pPr>
-        <w:pStyle w:val="ListParagraph"/>
-        <w:numPr>
-          <w:ilvl w:val="0"/>
-          <w:numId w:val="3"/>
-        </w:numPr>
-        <w:jc w:val="both"/>
-      </w:pPr>
-      <w:r>
-        <w:t>Create the texture from that surface and assign the rendering context to the renderer</w:t>
-      </w:r>
-    </w:p>
-    <w:p>
-      <w:pPr>
+      </w:pPr>
+      <w:r>
+        <w:t xml:space="preserve">Step 1: </w:t>
+      </w:r>
+      <w:r>
+        <w:t>Creat</w:t>
+      </w:r>
+      <w:r>
+        <w:t>e</w:t>
+      </w:r>
+      <w:r>
+        <w:t xml:space="preserve"> the graph</w:t>
+      </w:r>
+    </w:p>
+    <w:p>
+      <w:r>
+        <w:t>A location can</w:t>
+      </w:r>
+      <w:r>
+        <w:t xml:space="preserve"> have multiple exits</w:t>
+      </w:r>
+      <w:r>
+        <w:t xml:space="preserve">, but each </w:t>
+      </w:r>
+      <w:r>
+        <w:t xml:space="preserve">exit </w:t>
+      </w:r>
+      <w:r>
+        <w:t>is unique</w:t>
+      </w:r>
+      <w:r>
+        <w:t xml:space="preserve"> for that location. To represent</w:t>
+      </w:r>
+      <w:r>
+        <w:t xml:space="preserve"> this</w:t>
+      </w:r>
+      <w:r>
+        <w:t>,</w:t>
+      </w:r>
+      <w:r>
+        <w:t xml:space="preserve"> we’re going to use a </w:t>
+      </w:r>
+      <w:r>
+        <w:t>map. A map has a key and a value, which can be the</w:t>
+      </w:r>
+      <w:r>
+        <w:t xml:space="preserve"> unique</w:t>
+      </w:r>
+      <w:r>
+        <w:t xml:space="preserve"> exit</w:t>
+      </w:r>
+      <w:r>
+        <w:t>s</w:t>
+      </w:r>
+      <w:r>
+        <w:t xml:space="preserve"> and the location that has those </w:t>
+      </w:r>
+      <w:proofErr w:type="gramStart"/>
+      <w:r>
+        <w:t>exits</w:t>
+      </w:r>
+      <w:proofErr w:type="gramEnd"/>
+      <w:r>
+        <w:t xml:space="preserve"> respectively.</w:t>
+      </w:r>
+    </w:p>
+    <w:p>
+      <w:pPr>
+        <w:keepNext/>
         <w:spacing w:after="0"/>
         <w:jc w:val="center"/>
-        <w:rPr>
-          <w:noProof/>
-        </w:rPr>
-      </w:pPr>
-      <w:r>
-        <w:rPr>
-          <w:noProof/>
-        </w:rPr>
+      </w:pPr>
+      <w:r>
         <w:drawing>
-          <wp:inline distT="0" distB="0" distL="0" distR="0" wp14:anchorId="3D470DFD" wp14:editId="69F0740E">
-            <wp:extent cx="4801270" cy="1495634"/>
-            <wp:effectExtent l="0" t="0" r="0" b="9525"/>
+          <wp:inline distT="0" distB="0" distL="0" distR="0" wp14:anchorId="382C241A" wp14:editId="1071BF95">
+            <wp:extent cx="2857899" cy="914528"/>
+            <wp:effectExtent l="0" t="0" r="0" b="0"/>
             <wp:docPr id="1" name="Picture 1"/>
             <wp:cNvGraphicFramePr>
               <a:graphicFrameLocks xmlns:a="http://schemas.openxmlformats.org/drawingml/2006/main" noChangeAspect="1"/>
@@ -376,7 +393,7 @@
                   <pic:spPr>
                     <a:xfrm>
                       <a:off x="0" y="0"/>
-                      <a:ext cx="4801270" cy="1495634"/>
+                      <a:ext cx="2857899" cy="914528"/>
                     </a:xfrm>
                     <a:prstGeom prst="rect">
                       <a:avLst/>
@@ -391,6 +408,59 @@
     </w:p>
     <w:p>
       <w:pPr>
+        <w:pStyle w:val="Caption"/>
+        <w:jc w:val="center"/>
+      </w:pPr>
+      <w:r>
+        <w:t xml:space="preserve">Fig </w:t>
+      </w:r>
+      <w:fldSimple w:instr=" SEQ Fig \* ARABIC ">
+        <w:r>
+          <w:rPr>
+            <w:noProof/>
+          </w:rPr>
+          <w:t>1</w:t>
+        </w:r>
+      </w:fldSimple>
+      <w:r>
+        <w:t>. Using a map for the graph</w:t>
+      </w:r>
+    </w:p>
+    <w:p>
+      <w:pPr>
+        <w:pStyle w:val="Heading2"/>
+        <w:rPr>
+          <w:noProof/>
+        </w:rPr>
+      </w:pPr>
+      <w:r>
+        <w:rPr>
+          <w:noProof/>
+        </w:rPr>
+        <w:t xml:space="preserve">Step 2: </w:t>
+      </w:r>
+      <w:r>
+        <w:rPr>
+          <w:noProof/>
+        </w:rPr>
+        <w:t>Assign each node and edges to the map</w:t>
+      </w:r>
+    </w:p>
+    <w:p>
+      <w:pPr>
+        <w:rPr>
+          <w:noProof/>
+        </w:rPr>
+      </w:pPr>
+      <w:r>
+        <w:rPr>
+          <w:noProof/>
+        </w:rPr>
+        <w:t>To help with the example, here’s a graph to visuallize how the locations will be connected to each other:</w:t>
+      </w:r>
+    </w:p>
+    <w:p>
+      <w:pPr>
         <w:keepNext/>
         <w:spacing w:after="0"/>
         <w:jc w:val="center"/>
@@ -400,10 +470,10 @@
           <w:noProof/>
         </w:rPr>
         <w:drawing>
-          <wp:inline distT="0" distB="0" distL="0" distR="0" wp14:anchorId="48A1326C" wp14:editId="6B18444E">
-            <wp:extent cx="3057952" cy="161948"/>
-            <wp:effectExtent l="0" t="0" r="0" b="9525"/>
-            <wp:docPr id="21" name="Picture 21"/>
+          <wp:inline distT="0" distB="0" distL="0" distR="0" wp14:anchorId="523C7F5B" wp14:editId="06097439">
+            <wp:extent cx="2107437" cy="1704975"/>
+            <wp:effectExtent l="0" t="0" r="7620" b="0"/>
+            <wp:docPr id="7" name="Picture 7"/>
             <wp:cNvGraphicFramePr>
               <a:graphicFrameLocks xmlns:a="http://schemas.openxmlformats.org/drawingml/2006/main" noChangeAspect="1"/>
             </wp:cNvGraphicFramePr>
@@ -411,23 +481,36 @@
               <a:graphicData uri="http://schemas.openxmlformats.org/drawingml/2006/picture">
                 <pic:pic xmlns:pic="http://schemas.openxmlformats.org/drawingml/2006/picture">
                   <pic:nvPicPr>
-                    <pic:cNvPr id="1" name=""/>
-                    <pic:cNvPicPr/>
+                    <pic:cNvPr id="0" name="Picture 1"/>
+                    <pic:cNvPicPr>
+                      <a:picLocks noChangeAspect="1" noChangeArrowheads="1"/>
+                    </pic:cNvPicPr>
                   </pic:nvPicPr>
                   <pic:blipFill>
-                    <a:blip r:embed="rId8"/>
+                    <a:blip r:embed="rId8">
+                      <a:extLst>
+                        <a:ext uri="{28A0092B-C50C-407E-A947-70E740481C1C}">
+                          <a14:useLocalDpi xmlns:a14="http://schemas.microsoft.com/office/drawing/2010/main" val="0"/>
+                        </a:ext>
+                      </a:extLst>
+                    </a:blip>
+                    <a:srcRect/>
                     <a:stretch>
                       <a:fillRect/>
                     </a:stretch>
                   </pic:blipFill>
-                  <pic:spPr>
+                  <pic:spPr bwMode="auto">
                     <a:xfrm>
                       <a:off x="0" y="0"/>
-                      <a:ext cx="3057952" cy="161948"/>
+                      <a:ext cx="2126110" cy="1720082"/>
                     </a:xfrm>
                     <a:prstGeom prst="rect">
                       <a:avLst/>
                     </a:prstGeom>
+                    <a:noFill/>
+                    <a:ln>
+                      <a:noFill/>
+                    </a:ln>
                   </pic:spPr>
                 </pic:pic>
               </a:graphicData>
@@ -440,23 +523,20 @@
       <w:pPr>
         <w:pStyle w:val="Caption"/>
         <w:jc w:val="center"/>
-        <w:rPr>
-          <w:noProof/>
-        </w:rPr>
-      </w:pPr>
-      <w:r>
-        <w:t xml:space="preserve">Fig 1. </w:t>
-      </w:r>
-      <w:r>
-        <w:t>How loading textures in SDL looks like</w:t>
-      </w:r>
-    </w:p>
-    <w:p>
-      <w:pPr>
-        <w:pStyle w:val="Heading2"/>
-      </w:pPr>
-      <w:r>
-        <w:t>Step 2: Display images</w:t>
+      </w:pPr>
+      <w:r>
+        <w:t xml:space="preserve">Fig </w:t>
+      </w:r>
+      <w:fldSimple w:instr=" SEQ Fig \* ARABIC ">
+        <w:r>
+          <w:rPr>
+            <w:noProof/>
+          </w:rPr>
+          <w:t>2</w:t>
+        </w:r>
+      </w:fldSimple>
+      <w:r>
+        <w:t>. A visual for the locations and exits</w:t>
       </w:r>
     </w:p>
     <w:p>
@@ -466,14 +546,11 @@
         <w:jc w:val="center"/>
       </w:pPr>
       <w:r>
-        <w:rPr>
-          <w:noProof/>
-        </w:rPr>
         <w:drawing>
-          <wp:inline distT="0" distB="0" distL="0" distR="0" wp14:anchorId="1D0153D5" wp14:editId="56F9D0A5">
-            <wp:extent cx="3172268" cy="590632"/>
+          <wp:inline distT="0" distB="0" distL="0" distR="0" wp14:anchorId="39AF96CD" wp14:editId="2038FF61">
+            <wp:extent cx="2924583" cy="590632"/>
             <wp:effectExtent l="0" t="0" r="9525" b="0"/>
-            <wp:docPr id="3" name="Picture 3"/>
+            <wp:docPr id="2" name="Picture 2"/>
             <wp:cNvGraphicFramePr>
               <a:graphicFrameLocks xmlns:a="http://schemas.openxmlformats.org/drawingml/2006/main" noChangeAspect="1"/>
             </wp:cNvGraphicFramePr>
@@ -493,7 +570,7 @@
                   <pic:spPr>
                     <a:xfrm>
                       <a:off x="0" y="0"/>
-                      <a:ext cx="3172268" cy="590632"/>
+                      <a:ext cx="2924583" cy="590632"/>
                     </a:xfrm>
                     <a:prstGeom prst="rect">
                       <a:avLst/>
@@ -510,111 +587,6 @@
       <w:pPr>
         <w:pStyle w:val="Caption"/>
         <w:jc w:val="center"/>
-        <w:rPr>
-          <w:noProof/>
-        </w:rPr>
-      </w:pPr>
-      <w:r>
-        <w:t>Fig 2. Always clear the screen before displaying a new image</w:t>
-      </w:r>
-    </w:p>
-    <w:p>
-      <w:pPr>
-        <w:pStyle w:val="Heading2"/>
-        <w:numPr>
-          <w:ilvl w:val="0"/>
-          <w:numId w:val="4"/>
-        </w:numPr>
-        <w:rPr>
-          <w:u w:val="single"/>
-        </w:rPr>
-      </w:pPr>
-      <w:r>
-        <w:rPr>
-          <w:u w:val="single"/>
-        </w:rPr>
-        <w:lastRenderedPageBreak/>
-        <w:t>Sprites handling</w:t>
-      </w:r>
-    </w:p>
-    <w:p>
-      <w:pPr>
-        <w:keepNext/>
-        <w:rPr>
-          <w:noProof/>
-        </w:rPr>
-      </w:pPr>
-      <w:r>
-        <w:rPr>
-          <w:noProof/>
-        </w:rPr>
-        <w:t>For this section, we’ll be using the image below. Each “frame” of the sheet is a stripe of colour. In other words, this sheet has 3 frames.</w:t>
-      </w:r>
-    </w:p>
-    <w:p>
-      <w:pPr>
-        <w:keepNext/>
-        <w:spacing w:after="0"/>
-        <w:jc w:val="center"/>
-      </w:pPr>
-      <w:r>
-        <w:rPr>
-          <w:noProof/>
-        </w:rPr>
-        <w:drawing>
-          <wp:inline distT="0" distB="0" distL="0" distR="0" wp14:anchorId="48C6219B" wp14:editId="74042513">
-            <wp:extent cx="3254692" cy="1914525"/>
-            <wp:effectExtent l="0" t="0" r="3175" b="0"/>
-            <wp:docPr id="14" name="Picture 14"/>
-            <wp:cNvGraphicFramePr>
-              <a:graphicFrameLocks xmlns:a="http://schemas.openxmlformats.org/drawingml/2006/main" noChangeAspect="1"/>
-            </wp:cNvGraphicFramePr>
-            <a:graphic xmlns:a="http://schemas.openxmlformats.org/drawingml/2006/main">
-              <a:graphicData uri="http://schemas.openxmlformats.org/drawingml/2006/picture">
-                <pic:pic xmlns:pic="http://schemas.openxmlformats.org/drawingml/2006/picture">
-                  <pic:nvPicPr>
-                    <pic:cNvPr id="0" name="Picture 1"/>
-                    <pic:cNvPicPr>
-                      <a:picLocks noChangeAspect="1" noChangeArrowheads="1"/>
-                    </pic:cNvPicPr>
-                  </pic:nvPicPr>
-                  <pic:blipFill>
-                    <a:blip r:embed="rId10" cstate="print">
-                      <a:extLst>
-                        <a:ext uri="{28A0092B-C50C-407E-A947-70E740481C1C}">
-                          <a14:useLocalDpi xmlns:a14="http://schemas.microsoft.com/office/drawing/2010/main" val="0"/>
-                        </a:ext>
-                      </a:extLst>
-                    </a:blip>
-                    <a:srcRect/>
-                    <a:stretch>
-                      <a:fillRect/>
-                    </a:stretch>
-                  </pic:blipFill>
-                  <pic:spPr bwMode="auto">
-                    <a:xfrm>
-                      <a:off x="0" y="0"/>
-                      <a:ext cx="3285992" cy="1932937"/>
-                    </a:xfrm>
-                    <a:prstGeom prst="rect">
-                      <a:avLst/>
-                    </a:prstGeom>
-                    <a:noFill/>
-                    <a:ln>
-                      <a:noFill/>
-                    </a:ln>
-                  </pic:spPr>
-                </pic:pic>
-              </a:graphicData>
-            </a:graphic>
-          </wp:inline>
-        </w:drawing>
-      </w:r>
-    </w:p>
-    <w:p>
-      <w:pPr>
-        <w:pStyle w:val="Caption"/>
-        <w:jc w:val="center"/>
       </w:pPr>
       <w:r>
         <w:t xml:space="preserve">Fig </w:t>
@@ -624,11 +596,17 @@
           <w:rPr>
             <w:noProof/>
           </w:rPr>
-          <w:t>1</w:t>
+          <w:t>3</w:t>
         </w:r>
       </w:fldSimple>
       <w:r>
-        <w:t>. The sprite sheet we'll be using for this Spike</w:t>
+        <w:t>. Adding locations and exits to</w:t>
+      </w:r>
+      <w:r>
+        <w:rPr>
+          <w:noProof/>
+        </w:rPr>
+        <w:t xml:space="preserve"> the map</w:t>
       </w:r>
     </w:p>
     <w:p>
@@ -636,28 +614,50 @@
         <w:pStyle w:val="Heading2"/>
       </w:pPr>
       <w:r>
-        <w:t>Step 1: Define width and height of a frame</w:t>
-      </w:r>
-    </w:p>
-    <w:p>
-      <w:r>
-        <w:t>A sprite sheet will always come with multiple frames tightly packed next to each other. To “synthesize” them into frames, we need to first define how big a frame is in the sheet.</w:t>
-      </w:r>
-    </w:p>
-    <w:p>
-      <w:pPr>
+        <w:lastRenderedPageBreak/>
+        <w:t>Step 3: Usage</w:t>
+      </w:r>
+    </w:p>
+    <w:p>
+      <w:pPr>
+        <w:jc w:val="both"/>
+      </w:pPr>
+      <w:r>
+        <w:t xml:space="preserve">To move from one node to another, we </w:t>
+      </w:r>
+      <w:r>
+        <w:t xml:space="preserve">tell </w:t>
+      </w:r>
+      <w:r>
+        <w:t xml:space="preserve">the map </w:t>
+      </w:r>
+      <w:r>
+        <w:t>which way we’d like to go from the current node (pass the edge’s info)</w:t>
+      </w:r>
+      <w:r>
+        <w:t>.</w:t>
+      </w:r>
+      <w:r>
+        <w:t xml:space="preserve"> In this particular case, it’ll be whichever direction we assigned</w:t>
+      </w:r>
+      <w:r>
+        <w:t xml:space="preserve"> for the locations</w:t>
+      </w:r>
+      <w:r>
+        <w:t xml:space="preserve"> in the steps above.</w:t>
+      </w:r>
+    </w:p>
+    <w:p>
+      <w:pPr>
+        <w:keepNext/>
         <w:spacing w:after="0"/>
-        <w:jc w:val="center"/>
-      </w:pPr>
-      <w:r>
-        <w:rPr>
-          <w:noProof/>
-        </w:rPr>
+      </w:pPr>
+      <w:r>
         <w:drawing>
-          <wp:inline distT="0" distB="0" distL="0" distR="0" wp14:anchorId="5E0F4E13" wp14:editId="0C3318A1">
-            <wp:extent cx="2267266" cy="419158"/>
+          <wp:inline distT="0" distB="0" distL="0" distR="0" wp14:anchorId="298B1658" wp14:editId="57E501AA">
+            <wp:extent cx="5582429" cy="857370"/>
             <wp:effectExtent l="0" t="0" r="0" b="0"/>
-            <wp:docPr id="9" name="Picture 9"/>
+            <wp:docPr id="6" name="Picture 6"/>
             <wp:cNvGraphicFramePr>
               <a:graphicFrameLocks xmlns:a="http://schemas.openxmlformats.org/drawingml/2006/main" noChangeAspect="1"/>
             </wp:cNvGraphicFramePr>
@@ -669,7 +669,7 @@
                     <pic:cNvPicPr/>
                   </pic:nvPicPr>
                   <pic:blipFill>
-                    <a:blip r:embed="rId11"/>
+                    <a:blip r:embed="rId10"/>
                     <a:stretch>
                       <a:fillRect/>
                     </a:stretch>
@@ -677,7 +677,7 @@
                   <pic:spPr>
                     <a:xfrm>
                       <a:off x="0" y="0"/>
-                      <a:ext cx="2267266" cy="419158"/>
+                      <a:ext cx="5582429" cy="857370"/>
                     </a:xfrm>
                     <a:prstGeom prst="rect">
                       <a:avLst/>
@@ -692,209 +692,6 @@
     </w:p>
     <w:p>
       <w:pPr>
-        <w:keepNext/>
-        <w:spacing w:after="0"/>
-        <w:jc w:val="center"/>
-      </w:pPr>
-      <w:r>
-        <w:rPr>
-          <w:noProof/>
-        </w:rPr>
-        <w:drawing>
-          <wp:inline distT="0" distB="0" distL="0" distR="0" wp14:anchorId="1F449748" wp14:editId="256C60E0">
-            <wp:extent cx="4706007" cy="238158"/>
-            <wp:effectExtent l="0" t="0" r="0" b="9525"/>
-            <wp:docPr id="10" name="Picture 10"/>
-            <wp:cNvGraphicFramePr>
-              <a:graphicFrameLocks xmlns:a="http://schemas.openxmlformats.org/drawingml/2006/main" noChangeAspect="1"/>
-            </wp:cNvGraphicFramePr>
-            <a:graphic xmlns:a="http://schemas.openxmlformats.org/drawingml/2006/main">
-              <a:graphicData uri="http://schemas.openxmlformats.org/drawingml/2006/picture">
-                <pic:pic xmlns:pic="http://schemas.openxmlformats.org/drawingml/2006/picture">
-                  <pic:nvPicPr>
-                    <pic:cNvPr id="1" name=""/>
-                    <pic:cNvPicPr/>
-                  </pic:nvPicPr>
-                  <pic:blipFill>
-                    <a:blip r:embed="rId12"/>
-                    <a:stretch>
-                      <a:fillRect/>
-                    </a:stretch>
-                  </pic:blipFill>
-                  <pic:spPr>
-                    <a:xfrm>
-                      <a:off x="0" y="0"/>
-                      <a:ext cx="4706007" cy="238158"/>
-                    </a:xfrm>
-                    <a:prstGeom prst="rect">
-                      <a:avLst/>
-                    </a:prstGeom>
-                  </pic:spPr>
-                </pic:pic>
-              </a:graphicData>
-            </a:graphic>
-          </wp:inline>
-        </w:drawing>
-      </w:r>
-    </w:p>
-    <w:p>
-      <w:pPr>
-        <w:pStyle w:val="Caption"/>
-        <w:jc w:val="center"/>
-      </w:pPr>
-      <w:r>
-        <w:t xml:space="preserve">Fig </w:t>
-      </w:r>
-      <w:fldSimple w:instr=" SEQ Fig \* ARABIC ">
-        <w:r>
-          <w:rPr>
-            <w:noProof/>
-          </w:rPr>
-          <w:t>2</w:t>
-        </w:r>
-      </w:fldSimple>
-      <w:r>
-        <w:t>. How to get the size of the entire sheet</w:t>
-      </w:r>
-    </w:p>
-    <w:p>
-      <w:pPr>
-        <w:keepNext/>
-        <w:spacing w:after="0"/>
-        <w:jc w:val="center"/>
-      </w:pPr>
-      <w:r>
-        <w:rPr>
-          <w:noProof/>
-        </w:rPr>
-        <w:drawing>
-          <wp:inline distT="0" distB="0" distL="0" distR="0" wp14:anchorId="49CD424C" wp14:editId="62753E0A">
-            <wp:extent cx="2181529" cy="428685"/>
-            <wp:effectExtent l="0" t="0" r="0" b="9525"/>
-            <wp:docPr id="11" name="Picture 11"/>
-            <wp:cNvGraphicFramePr>
-              <a:graphicFrameLocks xmlns:a="http://schemas.openxmlformats.org/drawingml/2006/main" noChangeAspect="1"/>
-            </wp:cNvGraphicFramePr>
-            <a:graphic xmlns:a="http://schemas.openxmlformats.org/drawingml/2006/main">
-              <a:graphicData uri="http://schemas.openxmlformats.org/drawingml/2006/picture">
-                <pic:pic xmlns:pic="http://schemas.openxmlformats.org/drawingml/2006/picture">
-                  <pic:nvPicPr>
-                    <pic:cNvPr id="1" name=""/>
-                    <pic:cNvPicPr/>
-                  </pic:nvPicPr>
-                  <pic:blipFill>
-                    <a:blip r:embed="rId13"/>
-                    <a:stretch>
-                      <a:fillRect/>
-                    </a:stretch>
-                  </pic:blipFill>
-                  <pic:spPr>
-                    <a:xfrm>
-                      <a:off x="0" y="0"/>
-                      <a:ext cx="2181529" cy="428685"/>
-                    </a:xfrm>
-                    <a:prstGeom prst="rect">
-                      <a:avLst/>
-                    </a:prstGeom>
-                  </pic:spPr>
-                </pic:pic>
-              </a:graphicData>
-            </a:graphic>
-          </wp:inline>
-        </w:drawing>
-      </w:r>
-    </w:p>
-    <w:p>
-      <w:pPr>
-        <w:pStyle w:val="Caption"/>
-        <w:jc w:val="center"/>
-      </w:pPr>
-      <w:r>
-        <w:t xml:space="preserve">Fig </w:t>
-      </w:r>
-      <w:fldSimple w:instr=" SEQ Fig \* ARABIC ">
-        <w:r>
-          <w:rPr>
-            <w:noProof/>
-          </w:rPr>
-          <w:t>3</w:t>
-        </w:r>
-      </w:fldSimple>
-      <w:r>
-        <w:t>. The sheet is 3 frames wide</w:t>
-      </w:r>
-      <w:r>
-        <w:rPr>
-          <w:noProof/>
-        </w:rPr>
-        <w:t xml:space="preserve"> and 1 frame high, so we’ll divide the size accordingly</w:t>
-      </w:r>
-    </w:p>
-    <w:p>
-      <w:pPr>
-        <w:pStyle w:val="Heading2"/>
-      </w:pPr>
-      <w:r>
-        <w:t>Step 2: Create a Rect</w:t>
-      </w:r>
-    </w:p>
-    <w:p>
-      <w:pPr>
-        <w:jc w:val="both"/>
-      </w:pPr>
-      <w:r>
-        <w:t>We’ve defined the dimensions of a frame, now we need to create a rect - something that can use this dimension data. Think of this like a viewport that only shows an area of a texture.</w:t>
-      </w:r>
-    </w:p>
-    <w:p>
-      <w:pPr>
-        <w:keepNext/>
-        <w:spacing w:after="0"/>
-        <w:jc w:val="center"/>
-      </w:pPr>
-      <w:r>
-        <w:rPr>
-          <w:noProof/>
-        </w:rPr>
-        <w:drawing>
-          <wp:inline distT="0" distB="0" distL="0" distR="0" wp14:anchorId="46D9FD12" wp14:editId="33CE638C">
-            <wp:extent cx="2172003" cy="771633"/>
-            <wp:effectExtent l="0" t="0" r="0" b="9525"/>
-            <wp:docPr id="12" name="Picture 12"/>
-            <wp:cNvGraphicFramePr>
-              <a:graphicFrameLocks xmlns:a="http://schemas.openxmlformats.org/drawingml/2006/main" noChangeAspect="1"/>
-            </wp:cNvGraphicFramePr>
-            <a:graphic xmlns:a="http://schemas.openxmlformats.org/drawingml/2006/main">
-              <a:graphicData uri="http://schemas.openxmlformats.org/drawingml/2006/picture">
-                <pic:pic xmlns:pic="http://schemas.openxmlformats.org/drawingml/2006/picture">
-                  <pic:nvPicPr>
-                    <pic:cNvPr id="1" name=""/>
-                    <pic:cNvPicPr/>
-                  </pic:nvPicPr>
-                  <pic:blipFill>
-                    <a:blip r:embed="rId14"/>
-                    <a:stretch>
-                      <a:fillRect/>
-                    </a:stretch>
-                  </pic:blipFill>
-                  <pic:spPr>
-                    <a:xfrm>
-                      <a:off x="0" y="0"/>
-                      <a:ext cx="2172003" cy="771633"/>
-                    </a:xfrm>
-                    <a:prstGeom prst="rect">
-                      <a:avLst/>
-                    </a:prstGeom>
-                  </pic:spPr>
-                </pic:pic>
-              </a:graphicData>
-            </a:graphic>
-          </wp:inline>
-        </w:drawing>
-      </w:r>
-    </w:p>
-    <w:p>
-      <w:pPr>
         <w:pStyle w:val="Caption"/>
         <w:jc w:val="center"/>
       </w:pPr>
@@ -910,373 +707,7 @@
         </w:r>
       </w:fldSimple>
       <w:r>
-        <w:t>. How to create a rect</w:t>
-      </w:r>
-    </w:p>
-    <w:p>
-      <w:pPr>
-        <w:pStyle w:val="Heading2"/>
-        <w:rPr>
-          <w:noProof/>
-        </w:rPr>
-      </w:pPr>
-      <w:r>
-        <w:rPr>
-          <w:noProof/>
-        </w:rPr>
-        <w:t>Step 3: Assign a frame to the rect</w:t>
-      </w:r>
-    </w:p>
-    <w:p>
-      <w:pPr>
-        <w:keepNext/>
-        <w:spacing w:after="0"/>
-        <w:rPr>
-          <w:noProof/>
-        </w:rPr>
-      </w:pPr>
-      <w:r>
-        <w:rPr>
-          <w:noProof/>
-        </w:rPr>
-        <w:t xml:space="preserve">We can then make the rect display a particular frame by moving it using the frame unit we’ve defined earlier (ie. Move 1 frame to the right, move 5 frames downward, etc.). </w:t>
-      </w:r>
-    </w:p>
-    <w:p>
-      <w:pPr>
-        <w:keepNext/>
-        <w:rPr>
-          <w:noProof/>
-        </w:rPr>
-      </w:pPr>
-      <w:r>
-        <w:rPr>
-          <w:b/>
-          <w:bCs/>
-          <w:noProof/>
-        </w:rPr>
-        <w:t>NOTE</w:t>
-      </w:r>
-      <w:r>
-        <w:rPr>
-          <w:noProof/>
-        </w:rPr>
-        <w:t>: The first frame is frame 0, not frame 1.</w:t>
-      </w:r>
-    </w:p>
-    <w:p>
-      <w:pPr>
-        <w:keepNext/>
-        <w:spacing w:after="0"/>
-        <w:jc w:val="center"/>
-      </w:pPr>
-      <w:r>
-        <w:rPr>
-          <w:noProof/>
-        </w:rPr>
-        <w:drawing>
-          <wp:inline distT="0" distB="0" distL="0" distR="0" wp14:anchorId="0FCDBAB1" wp14:editId="627FE10E">
-            <wp:extent cx="1991003" cy="181000"/>
-            <wp:effectExtent l="0" t="0" r="9525" b="9525"/>
-            <wp:docPr id="17" name="Picture 17"/>
-            <wp:cNvGraphicFramePr>
-              <a:graphicFrameLocks xmlns:a="http://schemas.openxmlformats.org/drawingml/2006/main" noChangeAspect="1"/>
-            </wp:cNvGraphicFramePr>
-            <a:graphic xmlns:a="http://schemas.openxmlformats.org/drawingml/2006/main">
-              <a:graphicData uri="http://schemas.openxmlformats.org/drawingml/2006/picture">
-                <pic:pic xmlns:pic="http://schemas.openxmlformats.org/drawingml/2006/picture">
-                  <pic:nvPicPr>
-                    <pic:cNvPr id="1" name=""/>
-                    <pic:cNvPicPr/>
-                  </pic:nvPicPr>
-                  <pic:blipFill>
-                    <a:blip r:embed="rId15"/>
-                    <a:stretch>
-                      <a:fillRect/>
-                    </a:stretch>
-                  </pic:blipFill>
-                  <pic:spPr>
-                    <a:xfrm>
-                      <a:off x="0" y="0"/>
-                      <a:ext cx="1991003" cy="181000"/>
-                    </a:xfrm>
-                    <a:prstGeom prst="rect">
-                      <a:avLst/>
-                    </a:prstGeom>
-                  </pic:spPr>
-                </pic:pic>
-              </a:graphicData>
-            </a:graphic>
-          </wp:inline>
-        </w:drawing>
-      </w:r>
-    </w:p>
-    <w:p>
-      <w:pPr>
-        <w:pStyle w:val="Caption"/>
-        <w:jc w:val="center"/>
-      </w:pPr>
-      <w:r>
-        <w:t xml:space="preserve">Fig </w:t>
-      </w:r>
-      <w:fldSimple w:instr=" SEQ Fig \* ARABIC ">
-        <w:r>
-          <w:rPr>
-            <w:noProof/>
-          </w:rPr>
-          <w:t>5</w:t>
-        </w:r>
-      </w:fldSimple>
-      <w:r>
-        <w:t>. This will display frame 3 in the sheet we’re using</w:t>
-      </w:r>
-    </w:p>
-    <w:p>
-      <w:pPr>
-        <w:pStyle w:val="Heading2"/>
-        <w:rPr>
-          <w:noProof/>
-        </w:rPr>
-      </w:pPr>
-      <w:r>
-        <w:rPr>
-          <w:noProof/>
-        </w:rPr>
-        <w:lastRenderedPageBreak/>
-        <w:t>Step 4: Display the frame</w:t>
-      </w:r>
-    </w:p>
-    <w:p>
-      <w:r>
-        <w:t>Displaying a frame of a sprite sheet is handled in a similar way as displaying an image, the only difference is you need to pass in the rect along with the sprite sheet, and any transform you want to apply to the sprite (scale, position, etc.)</w:t>
-      </w:r>
-    </w:p>
-    <w:p>
-      <w:pPr>
-        <w:keepNext/>
-        <w:spacing w:after="0"/>
-        <w:jc w:val="center"/>
-      </w:pPr>
-      <w:r>
-        <w:rPr>
-          <w:noProof/>
-        </w:rPr>
-        <w:drawing>
-          <wp:inline distT="0" distB="0" distL="0" distR="0" wp14:anchorId="5EE9BE3C" wp14:editId="4833F011">
-            <wp:extent cx="5106113" cy="495369"/>
-            <wp:effectExtent l="0" t="0" r="0" b="0"/>
-            <wp:docPr id="15" name="Picture 15"/>
-            <wp:cNvGraphicFramePr>
-              <a:graphicFrameLocks xmlns:a="http://schemas.openxmlformats.org/drawingml/2006/main" noChangeAspect="1"/>
-            </wp:cNvGraphicFramePr>
-            <a:graphic xmlns:a="http://schemas.openxmlformats.org/drawingml/2006/main">
-              <a:graphicData uri="http://schemas.openxmlformats.org/drawingml/2006/picture">
-                <pic:pic xmlns:pic="http://schemas.openxmlformats.org/drawingml/2006/picture">
-                  <pic:nvPicPr>
-                    <pic:cNvPr id="1" name=""/>
-                    <pic:cNvPicPr/>
-                  </pic:nvPicPr>
-                  <pic:blipFill>
-                    <a:blip r:embed="rId16"/>
-                    <a:stretch>
-                      <a:fillRect/>
-                    </a:stretch>
-                  </pic:blipFill>
-                  <pic:spPr>
-                    <a:xfrm>
-                      <a:off x="0" y="0"/>
-                      <a:ext cx="5106113" cy="495369"/>
-                    </a:xfrm>
-                    <a:prstGeom prst="rect">
-                      <a:avLst/>
-                    </a:prstGeom>
-                  </pic:spPr>
-                </pic:pic>
-              </a:graphicData>
-            </a:graphic>
-          </wp:inline>
-        </w:drawing>
-      </w:r>
-    </w:p>
-    <w:p>
-      <w:pPr>
-        <w:pStyle w:val="Caption"/>
-        <w:jc w:val="center"/>
-      </w:pPr>
-      <w:r>
-        <w:t xml:space="preserve">Fig </w:t>
-      </w:r>
-      <w:fldSimple w:instr=" SEQ Fig \* ARABIC ">
-        <w:r>
-          <w:rPr>
-            <w:noProof/>
-          </w:rPr>
-          <w:t>6</w:t>
-        </w:r>
-      </w:fldSimple>
-      <w:r>
-        <w:t>. How to display a frame of a sprite sheet</w:t>
-      </w:r>
-    </w:p>
-    <w:p>
-      <w:pPr>
-        <w:keepNext/>
-        <w:spacing w:after="0"/>
-        <w:jc w:val="center"/>
-      </w:pPr>
-      <w:r>
-        <w:rPr>
-          <w:noProof/>
-        </w:rPr>
-        <w:drawing>
-          <wp:inline distT="0" distB="0" distL="0" distR="0" wp14:anchorId="0B8DA813" wp14:editId="5475A9F5">
-            <wp:extent cx="3343742" cy="1295581"/>
-            <wp:effectExtent l="0" t="0" r="9525" b="0"/>
-            <wp:docPr id="22" name="Picture 22"/>
-            <wp:cNvGraphicFramePr>
-              <a:graphicFrameLocks xmlns:a="http://schemas.openxmlformats.org/drawingml/2006/main" noChangeAspect="1"/>
-            </wp:cNvGraphicFramePr>
-            <a:graphic xmlns:a="http://schemas.openxmlformats.org/drawingml/2006/main">
-              <a:graphicData uri="http://schemas.openxmlformats.org/drawingml/2006/picture">
-                <pic:pic xmlns:pic="http://schemas.openxmlformats.org/drawingml/2006/picture">
-                  <pic:nvPicPr>
-                    <pic:cNvPr id="1" name=""/>
-                    <pic:cNvPicPr/>
-                  </pic:nvPicPr>
-                  <pic:blipFill>
-                    <a:blip r:embed="rId17"/>
-                    <a:stretch>
-                      <a:fillRect/>
-                    </a:stretch>
-                  </pic:blipFill>
-                  <pic:spPr>
-                    <a:xfrm>
-                      <a:off x="0" y="0"/>
-                      <a:ext cx="3343742" cy="1295581"/>
-                    </a:xfrm>
-                    <a:prstGeom prst="rect">
-                      <a:avLst/>
-                    </a:prstGeom>
-                  </pic:spPr>
-                </pic:pic>
-              </a:graphicData>
-            </a:graphic>
-          </wp:inline>
-        </w:drawing>
-      </w:r>
-    </w:p>
-    <w:p>
-      <w:pPr>
-        <w:pStyle w:val="Caption"/>
-        <w:jc w:val="center"/>
-      </w:pPr>
-      <w:r>
-        <w:t xml:space="preserve">Fig </w:t>
-      </w:r>
-      <w:fldSimple w:instr=" SEQ Fig \* ARABIC ">
-        <w:r>
-          <w:rPr>
-            <w:noProof/>
-          </w:rPr>
-          <w:t>7</w:t>
-        </w:r>
-      </w:fldSimple>
-      <w:r>
-        <w:t>. For this example, a frame will have a size of 170x300 and displayed at a random location on the screen</w:t>
-      </w:r>
-    </w:p>
-    <w:p/>
-    <w:p>
-      <w:pPr>
-        <w:pStyle w:val="Heading2"/>
-        <w:numPr>
-          <w:ilvl w:val="0"/>
-          <w:numId w:val="4"/>
-        </w:numPr>
-        <w:rPr>
-          <w:u w:val="single"/>
-        </w:rPr>
-      </w:pPr>
-      <w:r>
-        <w:rPr>
-          <w:u w:val="single"/>
-        </w:rPr>
-        <w:t>Clean up</w:t>
-      </w:r>
-    </w:p>
-    <w:p>
-      <w:pPr>
-        <w:spacing w:after="0"/>
-      </w:pPr>
-      <w:r>
-        <w:t>Last, but most important, remember to always release the resources before quitting the application.</w:t>
-      </w:r>
-    </w:p>
-    <w:p>
-      <w:pPr>
-        <w:keepNext/>
-        <w:spacing w:after="0"/>
-        <w:jc w:val="center"/>
-      </w:pPr>
-      <w:r>
-        <w:rPr>
-          <w:noProof/>
-        </w:rPr>
-        <w:drawing>
-          <wp:inline distT="0" distB="0" distL="0" distR="0" wp14:anchorId="4105F9AA" wp14:editId="1D47CA8C">
-            <wp:extent cx="2152950" cy="1609950"/>
-            <wp:effectExtent l="0" t="0" r="0" b="9525"/>
-            <wp:docPr id="18" name="Picture 18"/>
-            <wp:cNvGraphicFramePr>
-              <a:graphicFrameLocks xmlns:a="http://schemas.openxmlformats.org/drawingml/2006/main" noChangeAspect="1"/>
-            </wp:cNvGraphicFramePr>
-            <a:graphic xmlns:a="http://schemas.openxmlformats.org/drawingml/2006/main">
-              <a:graphicData uri="http://schemas.openxmlformats.org/drawingml/2006/picture">
-                <pic:pic xmlns:pic="http://schemas.openxmlformats.org/drawingml/2006/picture">
-                  <pic:nvPicPr>
-                    <pic:cNvPr id="1" name=""/>
-                    <pic:cNvPicPr/>
-                  </pic:nvPicPr>
-                  <pic:blipFill>
-                    <a:blip r:embed="rId18"/>
-                    <a:stretch>
-                      <a:fillRect/>
-                    </a:stretch>
-                  </pic:blipFill>
-                  <pic:spPr>
-                    <a:xfrm>
-                      <a:off x="0" y="0"/>
-                      <a:ext cx="2152950" cy="1609950"/>
-                    </a:xfrm>
-                    <a:prstGeom prst="rect">
-                      <a:avLst/>
-                    </a:prstGeom>
-                  </pic:spPr>
-                </pic:pic>
-              </a:graphicData>
-            </a:graphic>
-          </wp:inline>
-        </w:drawing>
-      </w:r>
-    </w:p>
-    <w:p>
-      <w:pPr>
-        <w:pStyle w:val="Caption"/>
-        <w:jc w:val="center"/>
-      </w:pPr>
-      <w:r>
-        <w:t xml:space="preserve">Fig </w:t>
-      </w:r>
-      <w:fldSimple w:instr=" SEQ Fig \* ARABIC ">
-        <w:r>
-          <w:rPr>
-            <w:noProof/>
-          </w:rPr>
-          <w:t>8</w:t>
-        </w:r>
-      </w:fldSimple>
-      <w:r>
-        <w:t>. Releasing resources before quitting application</w:t>
+        <w:t>. Switching locations</w:t>
       </w:r>
     </w:p>
     <w:p>
@@ -1297,67 +728,19 @@
         <w:jc w:val="both"/>
       </w:pPr>
       <w:r>
-        <w:t>A</w:t>
-      </w:r>
-      <w:r>
-        <w:t xml:space="preserve"> sprite can be</w:t>
-      </w:r>
-      <w:r>
-        <w:t xml:space="preserve"> any </w:t>
-      </w:r>
-      <w:r>
-        <w:t xml:space="preserve">size, but to match the hardware's constraints, it needs to be a square image with dimensions </w:t>
-      </w:r>
-      <w:r>
-        <w:t xml:space="preserve">matching </w:t>
-      </w:r>
-      <w:r>
-        <w:t>power</w:t>
-      </w:r>
-      <w:r>
-        <w:t>s</w:t>
-      </w:r>
-      <w:r>
-        <w:t xml:space="preserve"> of 2</w:t>
-      </w:r>
-      <w:r>
-        <w:t>. This means i</w:t>
-      </w:r>
-      <w:r>
-        <w:t>f a sprite wasn't that size</w:t>
-      </w:r>
-      <w:r>
-        <w:t xml:space="preserve"> to start with</w:t>
-      </w:r>
-      <w:r>
-        <w:t>, it would be padded to</w:t>
-      </w:r>
-      <w:r>
-        <w:t xml:space="preserve"> match the constraints, in other words, become a</w:t>
-      </w:r>
-      <w:r>
-        <w:t xml:space="preserve"> waste of memory</w:t>
-      </w:r>
-      <w:r>
-        <w:t>. B</w:t>
-      </w:r>
-      <w:r>
-        <w:t xml:space="preserve">y packing multiple sprites </w:t>
-      </w:r>
-      <w:r>
-        <w:t xml:space="preserve">closely </w:t>
-      </w:r>
-      <w:r>
-        <w:t>together</w:t>
-      </w:r>
-      <w:r>
-        <w:t xml:space="preserve"> into a sprite sheet</w:t>
-      </w:r>
-      <w:r>
-        <w:t>, we can reduce this overhead</w:t>
-      </w:r>
-      <w:r>
-        <w:t>.</w:t>
+        <w:t xml:space="preserve">You can </w:t>
+      </w:r>
+      <w:r>
+        <w:t>design your own data structure to support your graph</w:t>
+      </w:r>
+      <w:r>
+        <w:t xml:space="preserve"> (a</w:t>
+      </w:r>
+      <w:r>
+        <w:t>rray of list</w:t>
+      </w:r>
+      <w:r>
+        <w:t>, etc.). Keep in mind the extensibility of your graph (adding/removing nodes)</w:t>
       </w:r>
     </w:p>
     <w:p>
@@ -1370,73 +753,43 @@
         <w:jc w:val="both"/>
       </w:pPr>
       <w:r>
-        <w:t>A</w:t>
+        <w:t>You may</w:t>
+      </w:r>
+      <w:r>
+        <w:t xml:space="preserve"> need to implement </w:t>
+      </w:r>
+      <w:r>
+        <w:t>some sort of fail-safe</w:t>
       </w:r>
       <w:r>
         <w:t xml:space="preserve"> </w:t>
       </w:r>
       <w:r>
-        <w:t xml:space="preserve">GPU </w:t>
-      </w:r>
-      <w:r>
-        <w:t>needs to know 3 things when draw</w:t>
-      </w:r>
-      <w:r>
-        <w:t>ing</w:t>
-      </w:r>
-      <w:r>
-        <w:t xml:space="preserve"> a sprite: </w:t>
-      </w:r>
-    </w:p>
-    <w:p>
-      <w:pPr>
-        <w:pStyle w:val="ListParagraph"/>
-        <w:numPr>
-          <w:ilvl w:val="1"/>
-          <w:numId w:val="3"/>
-        </w:numPr>
-        <w:jc w:val="both"/>
-      </w:pPr>
-      <w:r>
-        <w:t>W</w:t>
-      </w:r>
-      <w:r>
-        <w:t>hich sprite to draw</w:t>
-      </w:r>
-    </w:p>
-    <w:p>
-      <w:pPr>
-        <w:pStyle w:val="ListParagraph"/>
-        <w:numPr>
-          <w:ilvl w:val="1"/>
-          <w:numId w:val="3"/>
-        </w:numPr>
-        <w:jc w:val="both"/>
-      </w:pPr>
-      <w:r>
-        <w:t>W</w:t>
-      </w:r>
-      <w:r>
-        <w:t>hich part of the sprite to draw</w:t>
-      </w:r>
-    </w:p>
-    <w:p>
-      <w:pPr>
-        <w:pStyle w:val="ListParagraph"/>
-        <w:numPr>
-          <w:ilvl w:val="1"/>
-          <w:numId w:val="3"/>
-        </w:numPr>
-        <w:jc w:val="both"/>
-      </w:pPr>
-      <w:r>
-        <w:t>Which part of</w:t>
-      </w:r>
-      <w:r>
-        <w:t xml:space="preserve"> on the screen to draw it</w:t>
-      </w:r>
-      <w:r>
-        <w:t xml:space="preserve"> on</w:t>
+        <w:t xml:space="preserve">code (a </w:t>
+      </w:r>
+      <w:r>
+        <w:t>command processor</w:t>
+      </w:r>
+      <w:r>
+        <w:t xml:space="preserve"> in this </w:t>
+      </w:r>
+      <w:r>
+        <w:t>case</w:t>
+      </w:r>
+      <w:r>
+        <w:t xml:space="preserve">) </w:t>
+      </w:r>
+      <w:r>
+        <w:t xml:space="preserve">that </w:t>
+      </w:r>
+      <w:r>
+        <w:t xml:space="preserve">can handle </w:t>
+      </w:r>
+      <w:r>
+        <w:t xml:space="preserve">input outside the range </w:t>
+      </w:r>
+      <w:r>
+        <w:t>of your container</w:t>
       </w:r>
     </w:p>
     <w:p>
@@ -1449,122 +802,11 @@
         <w:jc w:val="both"/>
       </w:pPr>
       <w:r>
-        <w:t xml:space="preserve">If </w:t>
-      </w:r>
-      <w:r>
-        <w:t>there</w:t>
-      </w:r>
-      <w:r>
-        <w:t xml:space="preserve"> were </w:t>
-      </w:r>
-      <w:r>
-        <w:t xml:space="preserve">many </w:t>
-      </w:r>
-      <w:r>
-        <w:t>sprites</w:t>
-      </w:r>
-      <w:r>
-        <w:t xml:space="preserve"> to draw at the same time</w:t>
-      </w:r>
-      <w:r>
-        <w:t xml:space="preserve">, it would drastically increase </w:t>
-      </w:r>
-      <w:r>
-        <w:t>the draw time</w:t>
-      </w:r>
-      <w:r>
-        <w:t xml:space="preserve">, </w:t>
-      </w:r>
-      <w:r>
-        <w:t xml:space="preserve">because </w:t>
-      </w:r>
-      <w:r>
-        <w:t xml:space="preserve">the same </w:t>
-      </w:r>
-      <w:r>
-        <w:t xml:space="preserve">number </w:t>
-      </w:r>
-      <w:r>
-        <w:t>of operations</w:t>
-      </w:r>
-      <w:r>
-        <w:t xml:space="preserve"> would</w:t>
-      </w:r>
-      <w:r>
-        <w:t xml:space="preserve"> need to be repeated for </w:t>
-      </w:r>
-      <w:r>
-        <w:lastRenderedPageBreak/>
-        <w:t xml:space="preserve">each </w:t>
-      </w:r>
-      <w:r>
-        <w:t>sprite</w:t>
-      </w:r>
-      <w:r>
-        <w:t>. By using a sprite sheet, we only need to set the reference to one massive sprite</w:t>
-      </w:r>
-      <w:r>
-        <w:t>,</w:t>
-      </w:r>
-      <w:r>
-        <w:t xml:space="preserve"> and if the sprite is laid out in a grid,</w:t>
-      </w:r>
-      <w:r>
-        <w:t xml:space="preserve"> figuring out which part of the sprite atlas to draw is </w:t>
-      </w:r>
-      <w:r>
-        <w:t>much faster since the calculation for the sizes would've already been done before gameplay</w:t>
-      </w:r>
-      <w:r>
-        <w:t xml:space="preserve"> starts.</w:t>
-      </w:r>
-    </w:p>
-    <w:p>
-      <w:pPr>
-        <w:pStyle w:val="ListParagraph"/>
-        <w:numPr>
-          <w:ilvl w:val="0"/>
-          <w:numId w:val="3"/>
-        </w:numPr>
-        <w:jc w:val="both"/>
-      </w:pPr>
-      <w:r>
-        <w:t>W</w:t>
-      </w:r>
-      <w:r>
-        <w:t>hat's not to do with sprite sheets is loading them during runtime</w:t>
-      </w:r>
-      <w:r>
-        <w:t xml:space="preserve">, since </w:t>
-      </w:r>
-      <w:r>
-        <w:t>it eats a massive chunk in loading time</w:t>
-      </w:r>
-      <w:r>
-        <w:t>. I</w:t>
-      </w:r>
-      <w:r>
-        <w:t>f there's a need to do this, it</w:t>
-      </w:r>
-      <w:r>
-        <w:t>’s</w:t>
-      </w:r>
-      <w:r>
-        <w:t xml:space="preserve"> recommend</w:t>
-      </w:r>
-      <w:r>
-        <w:t>ed to</w:t>
-      </w:r>
-      <w:r>
-        <w:t xml:space="preserve"> load individual images</w:t>
-      </w:r>
-      <w:r>
-        <w:t xml:space="preserve"> to save loading time (if that’s your concern).</w:t>
-      </w:r>
-    </w:p>
-    <w:p/>
+        <w:t>There are other applications that can benefit from this implementation. Some examples are, dependency graph (skill tree), navigation graph/pathfinding, etc.</w:t>
+      </w:r>
+    </w:p>
     <w:sectPr>
-      <w:footerReference w:type="default" r:id="rId19"/>
+      <w:footerReference w:type="default" r:id="rId11"/>
       <w:pgSz w:w="11906" w:h="16838"/>
       <w:pgMar w:top="1440" w:right="1440" w:bottom="1440" w:left="1440" w:header="708" w:footer="708" w:gutter="0"/>
       <w:cols w:space="708"/>
@@ -1840,6 +1082,118 @@
     </w:lvl>
   </w:abstractNum>
   <w:abstractNum w:abstractNumId="1" w15:restartNumberingAfterBreak="0">
+    <w:nsid w:val="110A4CEB"/>
+    <w:multiLevelType w:val="hybridMultilevel"/>
+    <w:tmpl w:val="CD584CA6"/>
+    <w:lvl w:ilvl="0" w:tplc="1F962EFC">
+      <w:numFmt w:val="bullet"/>
+      <w:lvlText w:val="-"/>
+      <w:lvlJc w:val="left"/>
+      <w:pPr>
+        <w:ind w:left="720" w:hanging="360"/>
+      </w:pPr>
+      <w:rPr>
+        <w:rFonts w:ascii="Calibri" w:eastAsiaTheme="minorEastAsia" w:hAnsi="Calibri" w:cs="Calibri" w:hint="default"/>
+      </w:rPr>
+    </w:lvl>
+    <w:lvl w:ilvl="1" w:tplc="0C090003" w:tentative="1">
+      <w:start w:val="1"/>
+      <w:numFmt w:val="bullet"/>
+      <w:lvlText w:val="o"/>
+      <w:lvlJc w:val="left"/>
+      <w:pPr>
+        <w:ind w:left="1440" w:hanging="360"/>
+      </w:pPr>
+      <w:rPr>
+        <w:rFonts w:ascii="Courier New" w:hAnsi="Courier New" w:cs="Courier New" w:hint="default"/>
+      </w:rPr>
+    </w:lvl>
+    <w:lvl w:ilvl="2" w:tplc="0C090005" w:tentative="1">
+      <w:start w:val="1"/>
+      <w:numFmt w:val="bullet"/>
+      <w:lvlText w:val=""/>
+      <w:lvlJc w:val="left"/>
+      <w:pPr>
+        <w:ind w:left="2160" w:hanging="360"/>
+      </w:pPr>
+      <w:rPr>
+        <w:rFonts w:ascii="Wingdings" w:hAnsi="Wingdings" w:hint="default"/>
+      </w:rPr>
+    </w:lvl>
+    <w:lvl w:ilvl="3" w:tplc="0C090001" w:tentative="1">
+      <w:start w:val="1"/>
+      <w:numFmt w:val="bullet"/>
+      <w:lvlText w:val=""/>
+      <w:lvlJc w:val="left"/>
+      <w:pPr>
+        <w:ind w:left="2880" w:hanging="360"/>
+      </w:pPr>
+      <w:rPr>
+        <w:rFonts w:ascii="Symbol" w:hAnsi="Symbol" w:hint="default"/>
+      </w:rPr>
+    </w:lvl>
+    <w:lvl w:ilvl="4" w:tplc="0C090003" w:tentative="1">
+      <w:start w:val="1"/>
+      <w:numFmt w:val="bullet"/>
+      <w:lvlText w:val="o"/>
+      <w:lvlJc w:val="left"/>
+      <w:pPr>
+        <w:ind w:left="3600" w:hanging="360"/>
+      </w:pPr>
+      <w:rPr>
+        <w:rFonts w:ascii="Courier New" w:hAnsi="Courier New" w:cs="Courier New" w:hint="default"/>
+      </w:rPr>
+    </w:lvl>
+    <w:lvl w:ilvl="5" w:tplc="0C090005" w:tentative="1">
+      <w:start w:val="1"/>
+      <w:numFmt w:val="bullet"/>
+      <w:lvlText w:val=""/>
+      <w:lvlJc w:val="left"/>
+      <w:pPr>
+        <w:ind w:left="4320" w:hanging="360"/>
+      </w:pPr>
+      <w:rPr>
+        <w:rFonts w:ascii="Wingdings" w:hAnsi="Wingdings" w:hint="default"/>
+      </w:rPr>
+    </w:lvl>
+    <w:lvl w:ilvl="6" w:tplc="0C090001" w:tentative="1">
+      <w:start w:val="1"/>
+      <w:numFmt w:val="bullet"/>
+      <w:lvlText w:val=""/>
+      <w:lvlJc w:val="left"/>
+      <w:pPr>
+        <w:ind w:left="5040" w:hanging="360"/>
+      </w:pPr>
+      <w:rPr>
+        <w:rFonts w:ascii="Symbol" w:hAnsi="Symbol" w:hint="default"/>
+      </w:rPr>
+    </w:lvl>
+    <w:lvl w:ilvl="7" w:tplc="0C090003" w:tentative="1">
+      <w:start w:val="1"/>
+      <w:numFmt w:val="bullet"/>
+      <w:lvlText w:val="o"/>
+      <w:lvlJc w:val="left"/>
+      <w:pPr>
+        <w:ind w:left="5760" w:hanging="360"/>
+      </w:pPr>
+      <w:rPr>
+        <w:rFonts w:ascii="Courier New" w:hAnsi="Courier New" w:cs="Courier New" w:hint="default"/>
+      </w:rPr>
+    </w:lvl>
+    <w:lvl w:ilvl="8" w:tplc="0C090005" w:tentative="1">
+      <w:start w:val="1"/>
+      <w:numFmt w:val="bullet"/>
+      <w:lvlText w:val=""/>
+      <w:lvlJc w:val="left"/>
+      <w:pPr>
+        <w:ind w:left="6480" w:hanging="360"/>
+      </w:pPr>
+      <w:rPr>
+        <w:rFonts w:ascii="Wingdings" w:hAnsi="Wingdings" w:hint="default"/>
+      </w:rPr>
+    </w:lvl>
+  </w:abstractNum>
+  <w:abstractNum w:abstractNumId="2" w15:restartNumberingAfterBreak="0">
     <w:nsid w:val="4CF640CD"/>
     <w:multiLevelType w:val="hybridMultilevel"/>
     <w:tmpl w:val="2898C17E"/>
@@ -1951,7 +1305,7 @@
       </w:rPr>
     </w:lvl>
   </w:abstractNum>
-  <w:abstractNum w:abstractNumId="2" w15:restartNumberingAfterBreak="0">
+  <w:abstractNum w:abstractNumId="3" w15:restartNumberingAfterBreak="0">
     <w:nsid w:val="572205F2"/>
     <w:multiLevelType w:val="hybridMultilevel"/>
     <w:tmpl w:val="94CAB244"/>
@@ -2064,7 +1418,7 @@
       </w:rPr>
     </w:lvl>
   </w:abstractNum>
-  <w:abstractNum w:abstractNumId="3" w15:restartNumberingAfterBreak="0">
+  <w:abstractNum w:abstractNumId="4" w15:restartNumberingAfterBreak="0">
     <w:nsid w:val="5A996049"/>
     <w:multiLevelType w:val="hybridMultilevel"/>
     <w:tmpl w:val="AF7A5D12"/>
@@ -2154,16 +1508,19 @@
     </w:lvl>
   </w:abstractNum>
   <w:num w:numId="1">
-    <w:abstractNumId w:val="2"/>
+    <w:abstractNumId w:val="3"/>
   </w:num>
   <w:num w:numId="2">
-    <w:abstractNumId w:val="3"/>
+    <w:abstractNumId w:val="4"/>
   </w:num>
   <w:num w:numId="3">
-    <w:abstractNumId w:val="1"/>
+    <w:abstractNumId w:val="2"/>
   </w:num>
   <w:num w:numId="4">
     <w:abstractNumId w:val="0"/>
+  </w:num>
+  <w:num w:numId="5">
+    <w:abstractNumId w:val="1"/>
   </w:num>
 </w:numbering>
 </file>

</xml_diff>